<commit_message>
cleaned up report formatting
</commit_message>
<xml_diff>
--- a/Templates/results_template.docx
+++ b/Templates/results_template.docx
@@ -4,32 +4,774 @@
   <w:body>
     <w:p>
       <w:pPr>
-        <w:jc w:val="center"/>
         <w:rPr>
-          <w:rStyle w:val="BookTitle"/>
+          <w:rStyle w:val="IntenseReference"/>
+          <w:b w:val="0"/>
+          <w:bCs w:val="0"/>
+          <w:smallCaps w:val="0"/>
+          <w:u w:val="none"/>
         </w:rPr>
       </w:pPr>
-      <w:bookmarkStart w:id="0" w:name="Start"/>
+      <w:bookmarkStart w:id="0" w:name="start"/>
       <w:bookmarkStart w:id="1" w:name="_GoBack"/>
+      <w:bookmarkEnd w:id="0"/>
       <w:bookmarkEnd w:id="1"/>
-      <w:r>
-        <w:rPr>
-          <w:rStyle w:val="Emphasis"/>
-          <w:i w:val="0"/>
-          <w:iCs w:val="0"/>
-        </w:rPr>
-        <w:t>Normal</w:t>
-      </w:r>
-      <w:bookmarkEnd w:id="0"/>
     </w:p>
     <w:sectPr>
+      <w:footerReference w:type="default" r:id="rId7"/>
       <w:pgSz w:w="12240" w:h="15840"/>
-      <w:pgMar w:top="720" w:right="720" w:bottom="720" w:left="720" w:header="720" w:footer="720" w:gutter="0"/>
+      <w:pgMar w:top="1440" w:right="1440" w:bottom="1440" w:left="1440" w:header="720" w:footer="720" w:gutter="0"/>
       <w:cols w:space="720"/>
-      <w:docGrid w:linePitch="360"/>
     </w:sectPr>
   </w:body>
 </w:document>
+</file>
+
+<file path=word/endnotes.xml><?xml version="1.0" encoding="utf-8"?>
+<w:endnotes xmlns:wpc="http://schemas.microsoft.com/office/word/2010/wordprocessingCanvas" xmlns:cx="http://schemas.microsoft.com/office/drawing/2014/chartex" xmlns:cx1="http://schemas.microsoft.com/office/drawing/2015/9/8/chartex" xmlns:cx2="http://schemas.microsoft.com/office/drawing/2015/10/21/chartex" xmlns:mc="http://schemas.openxmlformats.org/markup-compatibility/2006" xmlns:o="urn:schemas-microsoft-com:office:office" xmlns:r="http://schemas.openxmlformats.org/officeDocument/2006/relationships" xmlns:m="http://schemas.openxmlformats.org/officeDocument/2006/math" xmlns:v="urn:schemas-microsoft-com:vml" xmlns:wp14="http://schemas.microsoft.com/office/word/2010/wordprocessingDrawing" xmlns:wp="http://schemas.openxmlformats.org/drawingml/2006/wordprocessingDrawing" xmlns:w10="urn:schemas-microsoft-com:office:word" xmlns:w="http://schemas.openxmlformats.org/wordprocessingml/2006/main" xmlns:w14="http://schemas.microsoft.com/office/word/2010/wordml" xmlns:w15="http://schemas.microsoft.com/office/word/2012/wordml" xmlns:w16se="http://schemas.microsoft.com/office/word/2015/wordml/symex" xmlns:wpg="http://schemas.microsoft.com/office/word/2010/wordprocessingGroup" xmlns:wpi="http://schemas.microsoft.com/office/word/2010/wordprocessingInk" xmlns:wne="http://schemas.microsoft.com/office/word/2006/wordml" xmlns:wps="http://schemas.microsoft.com/office/word/2010/wordprocessingShape" mc:Ignorable="w14 w15 w16se wp14">
+  <w:endnote w:type="separator" w:id="-1">
+    <w:p>
+      <w:pPr>
+        <w:spacing w:after="0" w:line="240" w:lineRule="auto"/>
+      </w:pPr>
+      <w:r>
+        <w:separator/>
+      </w:r>
+    </w:p>
+  </w:endnote>
+  <w:endnote w:type="continuationSeparator" w:id="0">
+    <w:p>
+      <w:pPr>
+        <w:spacing w:after="0" w:line="240" w:lineRule="auto"/>
+      </w:pPr>
+      <w:r>
+        <w:continuationSeparator/>
+      </w:r>
+    </w:p>
+  </w:endnote>
+</w:endnotes>
+</file>
+
+<file path=word/footer1.xml><?xml version="1.0" encoding="utf-8"?>
+<w:ftr xmlns:wpc="http://schemas.microsoft.com/office/word/2010/wordprocessingCanvas" xmlns:cx="http://schemas.microsoft.com/office/drawing/2014/chartex" xmlns:cx1="http://schemas.microsoft.com/office/drawing/2015/9/8/chartex" xmlns:cx2="http://schemas.microsoft.com/office/drawing/2015/10/21/chartex" xmlns:mc="http://schemas.openxmlformats.org/markup-compatibility/2006" xmlns:o="urn:schemas-microsoft-com:office:office" xmlns:r="http://schemas.openxmlformats.org/officeDocument/2006/relationships" xmlns:m="http://schemas.openxmlformats.org/officeDocument/2006/math" xmlns:v="urn:schemas-microsoft-com:vml" xmlns:wp14="http://schemas.microsoft.com/office/word/2010/wordprocessingDrawing" xmlns:wp="http://schemas.openxmlformats.org/drawingml/2006/wordprocessingDrawing" xmlns:w10="urn:schemas-microsoft-com:office:word" xmlns:w="http://schemas.openxmlformats.org/wordprocessingml/2006/main" xmlns:w14="http://schemas.microsoft.com/office/word/2010/wordml" xmlns:w15="http://schemas.microsoft.com/office/word/2012/wordml" xmlns:w16se="http://schemas.microsoft.com/office/word/2015/wordml/symex" xmlns:wpg="http://schemas.microsoft.com/office/word/2010/wordprocessingGroup" xmlns:wpi="http://schemas.microsoft.com/office/word/2010/wordprocessingInk" xmlns:wne="http://schemas.microsoft.com/office/word/2006/wordml" xmlns:wps="http://schemas.microsoft.com/office/word/2010/wordprocessingShape" mc:Ignorable="w14 w15 w16se wp14">
+  <w:sdt>
+    <w:sdtPr>
+      <w:id w:val="2044089278"/>
+      <w:docPartObj>
+        <w:docPartGallery w:val="Page Numbers (Bottom of Page)"/>
+        <w:docPartUnique/>
+      </w:docPartObj>
+    </w:sdtPr>
+    <w:sdtEndPr/>
+    <w:sdtContent>
+      <w:p>
+        <w:pPr>
+          <w:pStyle w:val="Footer"/>
+          <w:jc w:val="center"/>
+        </w:pPr>
+        <w:r>
+          <w:fldChar w:fldCharType="begin"/>
+        </w:r>
+        <w:r>
+          <w:instrText>PAGE   \* MERGEFORMAT</w:instrText>
+        </w:r>
+        <w:r>
+          <w:fldChar w:fldCharType="separate"/>
+        </w:r>
+        <w:r>
+          <w:rPr>
+            <w:noProof/>
+            <w:lang w:val="fr-FR"/>
+          </w:rPr>
+          <w:t>1</w:t>
+        </w:r>
+        <w:r>
+          <w:fldChar w:fldCharType="end"/>
+        </w:r>
+      </w:p>
+    </w:sdtContent>
+  </w:sdt>
+  <w:p>
+    <w:pPr>
+      <w:pStyle w:val="Footer"/>
+    </w:pPr>
+  </w:p>
+</w:ftr>
+</file>
+
+<file path=word/footnotes.xml><?xml version="1.0" encoding="utf-8"?>
+<w:footnotes xmlns:wpc="http://schemas.microsoft.com/office/word/2010/wordprocessingCanvas" xmlns:cx="http://schemas.microsoft.com/office/drawing/2014/chartex" xmlns:cx1="http://schemas.microsoft.com/office/drawing/2015/9/8/chartex" xmlns:cx2="http://schemas.microsoft.com/office/drawing/2015/10/21/chartex" xmlns:mc="http://schemas.openxmlformats.org/markup-compatibility/2006" xmlns:o="urn:schemas-microsoft-com:office:office" xmlns:r="http://schemas.openxmlformats.org/officeDocument/2006/relationships" xmlns:m="http://schemas.openxmlformats.org/officeDocument/2006/math" xmlns:v="urn:schemas-microsoft-com:vml" xmlns:wp14="http://schemas.microsoft.com/office/word/2010/wordprocessingDrawing" xmlns:wp="http://schemas.openxmlformats.org/drawingml/2006/wordprocessingDrawing" xmlns:w10="urn:schemas-microsoft-com:office:word" xmlns:w="http://schemas.openxmlformats.org/wordprocessingml/2006/main" xmlns:w14="http://schemas.microsoft.com/office/word/2010/wordml" xmlns:w15="http://schemas.microsoft.com/office/word/2012/wordml" xmlns:w16se="http://schemas.microsoft.com/office/word/2015/wordml/symex" xmlns:wpg="http://schemas.microsoft.com/office/word/2010/wordprocessingGroup" xmlns:wpi="http://schemas.microsoft.com/office/word/2010/wordprocessingInk" xmlns:wne="http://schemas.microsoft.com/office/word/2006/wordml" xmlns:wps="http://schemas.microsoft.com/office/word/2010/wordprocessingShape" mc:Ignorable="w14 w15 w16se wp14">
+  <w:footnote w:type="separator" w:id="-1">
+    <w:p>
+      <w:pPr>
+        <w:spacing w:after="0" w:line="240" w:lineRule="auto"/>
+      </w:pPr>
+      <w:r>
+        <w:separator/>
+      </w:r>
+    </w:p>
+  </w:footnote>
+  <w:footnote w:type="continuationSeparator" w:id="0">
+    <w:p>
+      <w:pPr>
+        <w:spacing w:after="0" w:line="240" w:lineRule="auto"/>
+      </w:pPr>
+      <w:r>
+        <w:continuationSeparator/>
+      </w:r>
+    </w:p>
+  </w:footnote>
+</w:footnotes>
+</file>
+
+<file path=word/numbering.xml><?xml version="1.0" encoding="utf-8"?>
+<w:numbering xmlns:wpc="http://schemas.microsoft.com/office/word/2010/wordprocessingCanvas" xmlns:cx="http://schemas.microsoft.com/office/drawing/2014/chartex" xmlns:cx1="http://schemas.microsoft.com/office/drawing/2015/9/8/chartex" xmlns:cx2="http://schemas.microsoft.com/office/drawing/2015/10/21/chartex" xmlns:mc="http://schemas.openxmlformats.org/markup-compatibility/2006" xmlns:o="urn:schemas-microsoft-com:office:office" xmlns:r="http://schemas.openxmlformats.org/officeDocument/2006/relationships" xmlns:m="http://schemas.openxmlformats.org/officeDocument/2006/math" xmlns:v="urn:schemas-microsoft-com:vml" xmlns:wp14="http://schemas.microsoft.com/office/word/2010/wordprocessingDrawing" xmlns:wp="http://schemas.openxmlformats.org/drawingml/2006/wordprocessingDrawing" xmlns:w10="urn:schemas-microsoft-com:office:word" xmlns:w="http://schemas.openxmlformats.org/wordprocessingml/2006/main" xmlns:w14="http://schemas.microsoft.com/office/word/2010/wordml" xmlns:w15="http://schemas.microsoft.com/office/word/2012/wordml" xmlns:w16se="http://schemas.microsoft.com/office/word/2015/wordml/symex" xmlns:wpg="http://schemas.microsoft.com/office/word/2010/wordprocessingGroup" xmlns:wpi="http://schemas.microsoft.com/office/word/2010/wordprocessingInk" xmlns:wne="http://schemas.microsoft.com/office/word/2006/wordml" xmlns:wps="http://schemas.microsoft.com/office/word/2010/wordprocessingShape" mc:Ignorable="w14 w15 w16se wp14">
+  <w:abstractNum w:abstractNumId="0" w15:restartNumberingAfterBreak="0">
+    <w:nsid w:val="00000009"/>
+    <w:multiLevelType w:val="hybridMultilevel"/>
+    <w:tmpl w:val="0000000A"/>
+    <w:lvl w:ilvl="0" w:tplc="835E11EC">
+      <w:start w:val="1"/>
+      <w:numFmt w:val="decimal"/>
+      <w:lvlText w:val="%1."/>
+      <w:lvlJc w:val="left"/>
+      <w:pPr>
+        <w:ind w:left="576" w:hanging="576"/>
+      </w:pPr>
+    </w:lvl>
+    <w:lvl w:ilvl="1" w:tplc="081EA986">
+      <w:start w:val="1"/>
+      <w:numFmt w:val="decimal"/>
+      <w:lvlText w:val="%2."/>
+      <w:lvlJc w:val="left"/>
+      <w:pPr>
+        <w:ind w:left="1152" w:hanging="576"/>
+      </w:pPr>
+    </w:lvl>
+    <w:lvl w:ilvl="2" w:tplc="0DBEA004">
+      <w:start w:val="1"/>
+      <w:numFmt w:val="decimal"/>
+      <w:lvlText w:val="%3."/>
+      <w:lvlJc w:val="left"/>
+      <w:pPr>
+        <w:ind w:left="1728" w:hanging="576"/>
+      </w:pPr>
+    </w:lvl>
+    <w:lvl w:ilvl="3" w:tplc="5DA04EDC">
+      <w:start w:val="1"/>
+      <w:numFmt w:val="decimal"/>
+      <w:lvlText w:val="%4."/>
+      <w:lvlJc w:val="left"/>
+      <w:pPr>
+        <w:ind w:left="2304" w:hanging="576"/>
+      </w:pPr>
+    </w:lvl>
+    <w:lvl w:ilvl="4" w:tplc="AB686506">
+      <w:start w:val="1"/>
+      <w:numFmt w:val="decimal"/>
+      <w:lvlText w:val="%5."/>
+      <w:lvlJc w:val="left"/>
+      <w:pPr>
+        <w:ind w:left="2880" w:hanging="576"/>
+      </w:pPr>
+    </w:lvl>
+    <w:lvl w:ilvl="5" w:tplc="2D020214">
+      <w:start w:val="1"/>
+      <w:numFmt w:val="decimal"/>
+      <w:lvlText w:val="%6."/>
+      <w:lvlJc w:val="left"/>
+      <w:pPr>
+        <w:ind w:left="3456" w:hanging="576"/>
+      </w:pPr>
+    </w:lvl>
+    <w:lvl w:ilvl="6" w:tplc="3C9A34EA">
+      <w:start w:val="1"/>
+      <w:numFmt w:val="decimal"/>
+      <w:lvlText w:val="%7."/>
+      <w:lvlJc w:val="left"/>
+      <w:pPr>
+        <w:ind w:left="4032" w:hanging="576"/>
+      </w:pPr>
+    </w:lvl>
+    <w:lvl w:ilvl="7" w:tplc="46405940">
+      <w:start w:val="1"/>
+      <w:numFmt w:val="decimal"/>
+      <w:lvlText w:val="%8."/>
+      <w:lvlJc w:val="left"/>
+      <w:pPr>
+        <w:ind w:left="4608" w:hanging="576"/>
+      </w:pPr>
+    </w:lvl>
+    <w:lvl w:ilvl="8" w:tplc="4A3EA732">
+      <w:start w:val="1"/>
+      <w:numFmt w:val="decimal"/>
+      <w:lvlText w:val="%9."/>
+      <w:lvlJc w:val="left"/>
+      <w:pPr>
+        <w:ind w:left="5184" w:hanging="576"/>
+      </w:pPr>
+    </w:lvl>
+  </w:abstractNum>
+  <w:abstractNum w:abstractNumId="1" w15:restartNumberingAfterBreak="0">
+    <w:nsid w:val="0000000B"/>
+    <w:multiLevelType w:val="hybridMultilevel"/>
+    <w:tmpl w:val="0000000C"/>
+    <w:lvl w:ilvl="0" w:tplc="C9FC3F3C">
+      <w:start w:val="1"/>
+      <w:numFmt w:val="bullet"/>
+      <w:lvlText w:val="● "/>
+      <w:lvlJc w:val="left"/>
+      <w:pPr>
+        <w:ind w:left="576" w:hanging="576"/>
+      </w:pPr>
+    </w:lvl>
+    <w:lvl w:ilvl="1" w:tplc="51965650">
+      <w:start w:val="1"/>
+      <w:numFmt w:val="bullet"/>
+      <w:lvlText w:val="○ "/>
+      <w:lvlJc w:val="left"/>
+      <w:pPr>
+        <w:ind w:left="1152" w:hanging="576"/>
+      </w:pPr>
+    </w:lvl>
+    <w:lvl w:ilvl="2" w:tplc="9A3689A0">
+      <w:start w:val="1"/>
+      <w:numFmt w:val="bullet"/>
+      <w:lvlText w:val="∎ "/>
+      <w:lvlJc w:val="left"/>
+      <w:pPr>
+        <w:ind w:left="1728" w:hanging="576"/>
+      </w:pPr>
+    </w:lvl>
+    <w:lvl w:ilvl="3" w:tplc="50F88D9A">
+      <w:start w:val="1"/>
+      <w:numFmt w:val="bullet"/>
+      <w:lvlText w:val="● "/>
+      <w:lvlJc w:val="left"/>
+      <w:pPr>
+        <w:ind w:left="2304" w:hanging="576"/>
+      </w:pPr>
+    </w:lvl>
+    <w:lvl w:ilvl="4" w:tplc="CCF2D3B2">
+      <w:start w:val="1"/>
+      <w:numFmt w:val="bullet"/>
+      <w:lvlText w:val="○ "/>
+      <w:lvlJc w:val="left"/>
+      <w:pPr>
+        <w:ind w:left="2880" w:hanging="576"/>
+      </w:pPr>
+    </w:lvl>
+    <w:lvl w:ilvl="5" w:tplc="E2CC38AA">
+      <w:start w:val="1"/>
+      <w:numFmt w:val="bullet"/>
+      <w:lvlText w:val="∎ "/>
+      <w:lvlJc w:val="left"/>
+      <w:pPr>
+        <w:ind w:left="3456" w:hanging="576"/>
+      </w:pPr>
+    </w:lvl>
+    <w:lvl w:ilvl="6" w:tplc="5C4660BC">
+      <w:start w:val="1"/>
+      <w:numFmt w:val="bullet"/>
+      <w:lvlText w:val="● "/>
+      <w:lvlJc w:val="left"/>
+      <w:pPr>
+        <w:ind w:left="4032" w:hanging="576"/>
+      </w:pPr>
+    </w:lvl>
+    <w:lvl w:ilvl="7" w:tplc="A3906C70">
+      <w:start w:val="1"/>
+      <w:numFmt w:val="bullet"/>
+      <w:lvlText w:val="○ "/>
+      <w:lvlJc w:val="left"/>
+      <w:pPr>
+        <w:ind w:left="4608" w:hanging="576"/>
+      </w:pPr>
+    </w:lvl>
+    <w:lvl w:ilvl="8" w:tplc="9ACC00A8">
+      <w:start w:val="1"/>
+      <w:numFmt w:val="bullet"/>
+      <w:lvlText w:val="∎ "/>
+      <w:lvlJc w:val="left"/>
+      <w:pPr>
+        <w:ind w:left="5184" w:hanging="576"/>
+      </w:pPr>
+    </w:lvl>
+  </w:abstractNum>
+  <w:abstractNum w:abstractNumId="2" w15:restartNumberingAfterBreak="0">
+    <w:nsid w:val="1482775B"/>
+    <w:multiLevelType w:val="multilevel"/>
+    <w:tmpl w:val="0EBA3C40"/>
+    <w:lvl w:ilvl="0">
+      <w:start w:val="1"/>
+      <w:numFmt w:val="decimal"/>
+      <w:pStyle w:val="Heading1"/>
+      <w:lvlText w:val="%1"/>
+      <w:lvlJc w:val="left"/>
+      <w:pPr>
+        <w:ind w:left="432" w:hanging="432"/>
+      </w:pPr>
+    </w:lvl>
+    <w:lvl w:ilvl="1">
+      <w:start w:val="1"/>
+      <w:numFmt w:val="decimal"/>
+      <w:pStyle w:val="Heading2"/>
+      <w:lvlText w:val="%1.%2"/>
+      <w:lvlJc w:val="left"/>
+      <w:pPr>
+        <w:ind w:left="576" w:hanging="576"/>
+      </w:pPr>
+    </w:lvl>
+    <w:lvl w:ilvl="2">
+      <w:start w:val="1"/>
+      <w:numFmt w:val="decimal"/>
+      <w:pStyle w:val="Heading3"/>
+      <w:lvlText w:val="%1.%2.%3"/>
+      <w:lvlJc w:val="left"/>
+      <w:pPr>
+        <w:ind w:left="720" w:hanging="720"/>
+      </w:pPr>
+    </w:lvl>
+    <w:lvl w:ilvl="3">
+      <w:start w:val="1"/>
+      <w:numFmt w:val="decimal"/>
+      <w:pStyle w:val="Heading4"/>
+      <w:lvlText w:val="%1.%2.%3.%4"/>
+      <w:lvlJc w:val="left"/>
+      <w:pPr>
+        <w:ind w:left="864" w:hanging="864"/>
+      </w:pPr>
+    </w:lvl>
+    <w:lvl w:ilvl="4">
+      <w:start w:val="1"/>
+      <w:numFmt w:val="decimal"/>
+      <w:pStyle w:val="Heading5"/>
+      <w:lvlText w:val="%1.%2.%3.%4.%5"/>
+      <w:lvlJc w:val="left"/>
+      <w:pPr>
+        <w:ind w:left="1008" w:hanging="1008"/>
+      </w:pPr>
+    </w:lvl>
+    <w:lvl w:ilvl="5">
+      <w:start w:val="1"/>
+      <w:numFmt w:val="decimal"/>
+      <w:pStyle w:val="Heading6"/>
+      <w:lvlText w:val="%1.%2.%3.%4.%5.%6"/>
+      <w:lvlJc w:val="left"/>
+      <w:pPr>
+        <w:ind w:left="1152" w:hanging="1152"/>
+      </w:pPr>
+    </w:lvl>
+    <w:lvl w:ilvl="6">
+      <w:start w:val="1"/>
+      <w:numFmt w:val="decimal"/>
+      <w:pStyle w:val="Heading7"/>
+      <w:lvlText w:val="%1.%2.%3.%4.%5.%6.%7"/>
+      <w:lvlJc w:val="left"/>
+      <w:pPr>
+        <w:ind w:left="1296" w:hanging="1296"/>
+      </w:pPr>
+    </w:lvl>
+    <w:lvl w:ilvl="7">
+      <w:start w:val="1"/>
+      <w:numFmt w:val="decimal"/>
+      <w:pStyle w:val="Heading8"/>
+      <w:lvlText w:val="%1.%2.%3.%4.%5.%6.%7.%8"/>
+      <w:lvlJc w:val="left"/>
+      <w:pPr>
+        <w:ind w:left="1440" w:hanging="1440"/>
+      </w:pPr>
+    </w:lvl>
+    <w:lvl w:ilvl="8">
+      <w:start w:val="1"/>
+      <w:numFmt w:val="decimal"/>
+      <w:pStyle w:val="Heading9"/>
+      <w:lvlText w:val="%1.%2.%3.%4.%5.%6.%7.%8.%9"/>
+      <w:lvlJc w:val="left"/>
+      <w:pPr>
+        <w:ind w:left="1584" w:hanging="1584"/>
+      </w:pPr>
+    </w:lvl>
+  </w:abstractNum>
+  <w:abstractNum w:abstractNumId="3" w15:restartNumberingAfterBreak="0">
+    <w:nsid w:val="38223D37"/>
+    <w:multiLevelType w:val="hybridMultilevel"/>
+    <w:tmpl w:val="4FB0A4BC"/>
+    <w:lvl w:ilvl="0" w:tplc="56684908">
+      <w:start w:val="1"/>
+      <w:numFmt w:val="decimal"/>
+      <w:pStyle w:val="rPlotLegend"/>
+      <w:lvlText w:val="Graph %1 : "/>
+      <w:lvlJc w:val="left"/>
+      <w:pPr>
+        <w:ind w:left="720" w:hanging="360"/>
+      </w:pPr>
+      <w:rPr>
+        <w:rFonts w:hint="default"/>
+      </w:rPr>
+    </w:lvl>
+    <w:lvl w:ilvl="1" w:tplc="040C0019" w:tentative="1">
+      <w:start w:val="1"/>
+      <w:numFmt w:val="lowerLetter"/>
+      <w:lvlText w:val="%2."/>
+      <w:lvlJc w:val="left"/>
+      <w:pPr>
+        <w:ind w:left="1440" w:hanging="360"/>
+      </w:pPr>
+    </w:lvl>
+    <w:lvl w:ilvl="2" w:tplc="040C001B" w:tentative="1">
+      <w:start w:val="1"/>
+      <w:numFmt w:val="lowerRoman"/>
+      <w:lvlText w:val="%3."/>
+      <w:lvlJc w:val="right"/>
+      <w:pPr>
+        <w:ind w:left="2160" w:hanging="180"/>
+      </w:pPr>
+    </w:lvl>
+    <w:lvl w:ilvl="3" w:tplc="040C000F" w:tentative="1">
+      <w:start w:val="1"/>
+      <w:numFmt w:val="decimal"/>
+      <w:lvlText w:val="%4."/>
+      <w:lvlJc w:val="left"/>
+      <w:pPr>
+        <w:ind w:left="2880" w:hanging="360"/>
+      </w:pPr>
+    </w:lvl>
+    <w:lvl w:ilvl="4" w:tplc="040C0019" w:tentative="1">
+      <w:start w:val="1"/>
+      <w:numFmt w:val="lowerLetter"/>
+      <w:lvlText w:val="%5."/>
+      <w:lvlJc w:val="left"/>
+      <w:pPr>
+        <w:ind w:left="3600" w:hanging="360"/>
+      </w:pPr>
+    </w:lvl>
+    <w:lvl w:ilvl="5" w:tplc="040C001B" w:tentative="1">
+      <w:start w:val="1"/>
+      <w:numFmt w:val="lowerRoman"/>
+      <w:lvlText w:val="%6."/>
+      <w:lvlJc w:val="right"/>
+      <w:pPr>
+        <w:ind w:left="4320" w:hanging="180"/>
+      </w:pPr>
+    </w:lvl>
+    <w:lvl w:ilvl="6" w:tplc="040C000F" w:tentative="1">
+      <w:start w:val="1"/>
+      <w:numFmt w:val="decimal"/>
+      <w:lvlText w:val="%7."/>
+      <w:lvlJc w:val="left"/>
+      <w:pPr>
+        <w:ind w:left="5040" w:hanging="360"/>
+      </w:pPr>
+    </w:lvl>
+    <w:lvl w:ilvl="7" w:tplc="040C0019" w:tentative="1">
+      <w:start w:val="1"/>
+      <w:numFmt w:val="lowerLetter"/>
+      <w:lvlText w:val="%8."/>
+      <w:lvlJc w:val="left"/>
+      <w:pPr>
+        <w:ind w:left="5760" w:hanging="360"/>
+      </w:pPr>
+    </w:lvl>
+    <w:lvl w:ilvl="8" w:tplc="040C001B" w:tentative="1">
+      <w:start w:val="1"/>
+      <w:numFmt w:val="lowerRoman"/>
+      <w:lvlText w:val="%9."/>
+      <w:lvlJc w:val="right"/>
+      <w:pPr>
+        <w:ind w:left="6480" w:hanging="180"/>
+      </w:pPr>
+    </w:lvl>
+  </w:abstractNum>
+  <w:abstractNum w:abstractNumId="4" w15:restartNumberingAfterBreak="0">
+    <w:nsid w:val="42BD0D63"/>
+    <w:multiLevelType w:val="hybridMultilevel"/>
+    <w:tmpl w:val="A1FA8A8C"/>
+    <w:lvl w:ilvl="0" w:tplc="D34A72E0">
+      <w:start w:val="1"/>
+      <w:numFmt w:val="decimal"/>
+      <w:pStyle w:val="rTableLegend"/>
+      <w:lvlText w:val="Table %1 : "/>
+      <w:lvlJc w:val="left"/>
+      <w:pPr>
+        <w:ind w:left="1080" w:hanging="360"/>
+      </w:pPr>
+      <w:rPr>
+        <w:rFonts w:hint="default"/>
+      </w:rPr>
+    </w:lvl>
+    <w:lvl w:ilvl="1" w:tplc="040C0019" w:tentative="1">
+      <w:start w:val="1"/>
+      <w:numFmt w:val="lowerLetter"/>
+      <w:lvlText w:val="%2."/>
+      <w:lvlJc w:val="left"/>
+      <w:pPr>
+        <w:ind w:left="1800" w:hanging="360"/>
+      </w:pPr>
+    </w:lvl>
+    <w:lvl w:ilvl="2" w:tplc="040C001B" w:tentative="1">
+      <w:start w:val="1"/>
+      <w:numFmt w:val="lowerRoman"/>
+      <w:lvlText w:val="%3."/>
+      <w:lvlJc w:val="right"/>
+      <w:pPr>
+        <w:ind w:left="2520" w:hanging="180"/>
+      </w:pPr>
+    </w:lvl>
+    <w:lvl w:ilvl="3" w:tplc="040C000F" w:tentative="1">
+      <w:start w:val="1"/>
+      <w:numFmt w:val="decimal"/>
+      <w:lvlText w:val="%4."/>
+      <w:lvlJc w:val="left"/>
+      <w:pPr>
+        <w:ind w:left="3240" w:hanging="360"/>
+      </w:pPr>
+    </w:lvl>
+    <w:lvl w:ilvl="4" w:tplc="040C0019" w:tentative="1">
+      <w:start w:val="1"/>
+      <w:numFmt w:val="lowerLetter"/>
+      <w:lvlText w:val="%5."/>
+      <w:lvlJc w:val="left"/>
+      <w:pPr>
+        <w:ind w:left="3960" w:hanging="360"/>
+      </w:pPr>
+    </w:lvl>
+    <w:lvl w:ilvl="5" w:tplc="040C001B" w:tentative="1">
+      <w:start w:val="1"/>
+      <w:numFmt w:val="lowerRoman"/>
+      <w:lvlText w:val="%6."/>
+      <w:lvlJc w:val="right"/>
+      <w:pPr>
+        <w:ind w:left="4680" w:hanging="180"/>
+      </w:pPr>
+    </w:lvl>
+    <w:lvl w:ilvl="6" w:tplc="040C000F" w:tentative="1">
+      <w:start w:val="1"/>
+      <w:numFmt w:val="decimal"/>
+      <w:lvlText w:val="%7."/>
+      <w:lvlJc w:val="left"/>
+      <w:pPr>
+        <w:ind w:left="5400" w:hanging="360"/>
+      </w:pPr>
+    </w:lvl>
+    <w:lvl w:ilvl="7" w:tplc="040C0019" w:tentative="1">
+      <w:start w:val="1"/>
+      <w:numFmt w:val="lowerLetter"/>
+      <w:lvlText w:val="%8."/>
+      <w:lvlJc w:val="left"/>
+      <w:pPr>
+        <w:ind w:left="6120" w:hanging="360"/>
+      </w:pPr>
+    </w:lvl>
+    <w:lvl w:ilvl="8" w:tplc="040C001B" w:tentative="1">
+      <w:start w:val="1"/>
+      <w:numFmt w:val="lowerRoman"/>
+      <w:lvlText w:val="%9."/>
+      <w:lvlJc w:val="right"/>
+      <w:pPr>
+        <w:ind w:left="6840" w:hanging="180"/>
+      </w:pPr>
+    </w:lvl>
+  </w:abstractNum>
+  <w:abstractNum w:abstractNumId="5" w15:restartNumberingAfterBreak="0">
+    <w:nsid w:val="5F35389C"/>
+    <w:multiLevelType w:val="hybridMultilevel"/>
+    <w:tmpl w:val="E990CB8C"/>
+    <w:lvl w:ilvl="0" w:tplc="0570F18A">
+      <w:start w:val="1"/>
+      <w:numFmt w:val="bullet"/>
+      <w:pStyle w:val="BulletList"/>
+      <w:lvlText w:val=""/>
+      <w:lvlJc w:val="left"/>
+      <w:pPr>
+        <w:ind w:left="720" w:hanging="360"/>
+      </w:pPr>
+      <w:rPr>
+        <w:rFonts w:ascii="Symbol" w:hAnsi="Symbol" w:hint="default"/>
+      </w:rPr>
+    </w:lvl>
+    <w:lvl w:ilvl="1" w:tplc="040C0003" w:tentative="1">
+      <w:start w:val="1"/>
+      <w:numFmt w:val="bullet"/>
+      <w:lvlText w:val="o"/>
+      <w:lvlJc w:val="left"/>
+      <w:pPr>
+        <w:ind w:left="1440" w:hanging="360"/>
+      </w:pPr>
+      <w:rPr>
+        <w:rFonts w:ascii="Courier New" w:hAnsi="Courier New" w:cs="Courier New" w:hint="default"/>
+      </w:rPr>
+    </w:lvl>
+    <w:lvl w:ilvl="2" w:tplc="040C0005" w:tentative="1">
+      <w:start w:val="1"/>
+      <w:numFmt w:val="bullet"/>
+      <w:lvlText w:val=""/>
+      <w:lvlJc w:val="left"/>
+      <w:pPr>
+        <w:ind w:left="2160" w:hanging="360"/>
+      </w:pPr>
+      <w:rPr>
+        <w:rFonts w:ascii="Wingdings" w:hAnsi="Wingdings" w:hint="default"/>
+      </w:rPr>
+    </w:lvl>
+    <w:lvl w:ilvl="3" w:tplc="040C0001" w:tentative="1">
+      <w:start w:val="1"/>
+      <w:numFmt w:val="bullet"/>
+      <w:lvlText w:val=""/>
+      <w:lvlJc w:val="left"/>
+      <w:pPr>
+        <w:ind w:left="2880" w:hanging="360"/>
+      </w:pPr>
+      <w:rPr>
+        <w:rFonts w:ascii="Symbol" w:hAnsi="Symbol" w:hint="default"/>
+      </w:rPr>
+    </w:lvl>
+    <w:lvl w:ilvl="4" w:tplc="040C0003" w:tentative="1">
+      <w:start w:val="1"/>
+      <w:numFmt w:val="bullet"/>
+      <w:lvlText w:val="o"/>
+      <w:lvlJc w:val="left"/>
+      <w:pPr>
+        <w:ind w:left="3600" w:hanging="360"/>
+      </w:pPr>
+      <w:rPr>
+        <w:rFonts w:ascii="Courier New" w:hAnsi="Courier New" w:cs="Courier New" w:hint="default"/>
+      </w:rPr>
+    </w:lvl>
+    <w:lvl w:ilvl="5" w:tplc="040C0005" w:tentative="1">
+      <w:start w:val="1"/>
+      <w:numFmt w:val="bullet"/>
+      <w:lvlText w:val=""/>
+      <w:lvlJc w:val="left"/>
+      <w:pPr>
+        <w:ind w:left="4320" w:hanging="360"/>
+      </w:pPr>
+      <w:rPr>
+        <w:rFonts w:ascii="Wingdings" w:hAnsi="Wingdings" w:hint="default"/>
+      </w:rPr>
+    </w:lvl>
+    <w:lvl w:ilvl="6" w:tplc="040C0001" w:tentative="1">
+      <w:start w:val="1"/>
+      <w:numFmt w:val="bullet"/>
+      <w:lvlText w:val=""/>
+      <w:lvlJc w:val="left"/>
+      <w:pPr>
+        <w:ind w:left="5040" w:hanging="360"/>
+      </w:pPr>
+      <w:rPr>
+        <w:rFonts w:ascii="Symbol" w:hAnsi="Symbol" w:hint="default"/>
+      </w:rPr>
+    </w:lvl>
+    <w:lvl w:ilvl="7" w:tplc="040C0003" w:tentative="1">
+      <w:start w:val="1"/>
+      <w:numFmt w:val="bullet"/>
+      <w:lvlText w:val="o"/>
+      <w:lvlJc w:val="left"/>
+      <w:pPr>
+        <w:ind w:left="5760" w:hanging="360"/>
+      </w:pPr>
+      <w:rPr>
+        <w:rFonts w:ascii="Courier New" w:hAnsi="Courier New" w:cs="Courier New" w:hint="default"/>
+      </w:rPr>
+    </w:lvl>
+    <w:lvl w:ilvl="8" w:tplc="040C0005" w:tentative="1">
+      <w:start w:val="1"/>
+      <w:numFmt w:val="bullet"/>
+      <w:lvlText w:val=""/>
+      <w:lvlJc w:val="left"/>
+      <w:pPr>
+        <w:ind w:left="6480" w:hanging="360"/>
+      </w:pPr>
+      <w:rPr>
+        <w:rFonts w:ascii="Wingdings" w:hAnsi="Wingdings" w:hint="default"/>
+      </w:rPr>
+    </w:lvl>
+  </w:abstractNum>
+  <w:num w:numId="1">
+    <w:abstractNumId w:val="2"/>
+  </w:num>
+  <w:num w:numId="2">
+    <w:abstractNumId w:val="2"/>
+    <w:lvlOverride w:ilvl="0">
+      <w:startOverride w:val="1"/>
+    </w:lvlOverride>
+    <w:lvlOverride w:ilvl="1">
+      <w:startOverride w:val="1"/>
+    </w:lvlOverride>
+    <w:lvlOverride w:ilvl="2">
+      <w:startOverride w:val="1"/>
+    </w:lvlOverride>
+    <w:lvlOverride w:ilvl="3">
+      <w:startOverride w:val="1"/>
+    </w:lvlOverride>
+    <w:lvlOverride w:ilvl="4">
+      <w:startOverride w:val="1"/>
+    </w:lvlOverride>
+    <w:lvlOverride w:ilvl="5">
+      <w:startOverride w:val="1"/>
+    </w:lvlOverride>
+    <w:lvlOverride w:ilvl="6">
+      <w:startOverride w:val="1"/>
+    </w:lvlOverride>
+    <w:lvlOverride w:ilvl="7">
+      <w:startOverride w:val="1"/>
+    </w:lvlOverride>
+    <w:lvlOverride w:ilvl="8">
+      <w:startOverride w:val="1"/>
+    </w:lvlOverride>
+  </w:num>
+  <w:num w:numId="3">
+    <w:abstractNumId w:val="2"/>
+  </w:num>
+  <w:num w:numId="4">
+    <w:abstractNumId w:val="2"/>
+  </w:num>
+  <w:num w:numId="5">
+    <w:abstractNumId w:val="2"/>
+  </w:num>
+  <w:num w:numId="6">
+    <w:abstractNumId w:val="2"/>
+  </w:num>
+  <w:num w:numId="7">
+    <w:abstractNumId w:val="2"/>
+  </w:num>
+  <w:num w:numId="8">
+    <w:abstractNumId w:val="2"/>
+  </w:num>
+  <w:num w:numId="9">
+    <w:abstractNumId w:val="2"/>
+  </w:num>
+  <w:num w:numId="10">
+    <w:abstractNumId w:val="2"/>
+  </w:num>
+  <w:num w:numId="11">
+    <w:abstractNumId w:val="2"/>
+  </w:num>
+  <w:num w:numId="12">
+    <w:abstractNumId w:val="2"/>
+  </w:num>
+  <w:num w:numId="13">
+    <w:abstractNumId w:val="3"/>
+  </w:num>
+  <w:num w:numId="14">
+    <w:abstractNumId w:val="5"/>
+  </w:num>
+  <w:num w:numId="15">
+    <w:abstractNumId w:val="4"/>
+  </w:num>
+  <w:num w:numId="16">
+    <w:abstractNumId w:val="0"/>
+  </w:num>
+  <w:num w:numId="17">
+    <w:abstractNumId w:val="1"/>
+  </w:num>
+  <w:num w:numId="18">
+    <w:abstractNumId w:val="0"/>
+    <w:lvlOverride w:ilvl="0">
+      <w:startOverride w:val="1"/>
+    </w:lvlOverride>
+  </w:num>
+</w:numbering>
 </file>
 
 <file path=word/styles.xml><?xml version="1.0" encoding="utf-8"?>
@@ -37,15 +779,15 @@
   <w:docDefaults>
     <w:rPrDefault>
       <w:rPr>
-        <w:rFonts w:asciiTheme="minorHAnsi" w:eastAsiaTheme="minorHAnsi" w:hAnsiTheme="minorHAnsi" w:cstheme="minorBidi"/>
+        <w:rFonts w:asciiTheme="minorHAnsi" w:eastAsiaTheme="minorEastAsia" w:hAnsiTheme="minorHAnsi" w:cstheme="minorBidi"/>
         <w:sz w:val="22"/>
         <w:szCs w:val="22"/>
-        <w:lang w:val="en-US" w:eastAsia="en-US" w:bidi="ar-SA"/>
+        <w:lang w:val="en-US" w:eastAsia="ja-JP" w:bidi="ar-SA"/>
       </w:rPr>
     </w:rPrDefault>
     <w:pPrDefault>
       <w:pPr>
-        <w:spacing w:after="200" w:line="276" w:lineRule="auto"/>
+        <w:spacing w:after="160" w:line="259" w:lineRule="auto"/>
       </w:pPr>
     </w:pPrDefault>
   </w:docDefaults>
@@ -204,7 +946,7 @@
     <w:lsdException w:name="Table Web 2" w:semiHidden="1" w:unhideWhenUsed="1"/>
     <w:lsdException w:name="Table Web 3" w:semiHidden="1" w:unhideWhenUsed="1"/>
     <w:lsdException w:name="Balloon Text" w:semiHidden="1" w:unhideWhenUsed="1"/>
-    <w:lsdException w:name="Table Grid" w:uiPriority="59"/>
+    <w:lsdException w:name="Table Grid" w:uiPriority="39"/>
     <w:lsdException w:name="Table Theme" w:semiHidden="1" w:unhideWhenUsed="1"/>
     <w:lsdException w:name="Placeholder Text" w:semiHidden="1"/>
     <w:lsdException w:name="No Spacing" w:uiPriority="1" w:qFormat="1"/>
@@ -426,10 +1168,10 @@
   <w:style w:type="paragraph" w:default="1" w:styleId="Normal">
     <w:name w:val="Normal"/>
     <w:qFormat/>
-    <w:rsid w:val="00A90481"/>
-    <w:rPr>
-      <w:sz w:val="20"/>
-    </w:rPr>
+    <w:rsid w:val="00874FD5"/>
+    <w:pPr>
+      <w:jc w:val="both"/>
+    </w:pPr>
   </w:style>
   <w:style w:type="paragraph" w:styleId="Heading1">
     <w:name w:val="heading 1"/>
@@ -438,20 +1180,26 @@
     <w:link w:val="Heading1Char"/>
     <w:uiPriority w:val="9"/>
     <w:qFormat/>
-    <w:rsid w:val="007C0768"/>
     <w:pPr>
       <w:keepNext/>
       <w:keepLines/>
-      <w:spacing w:before="480" w:after="0"/>
+      <w:numPr>
+        <w:numId w:val="12"/>
+      </w:numPr>
+      <w:pBdr>
+        <w:bottom w:val="single" w:sz="4" w:space="1" w:color="595959" w:themeColor="text1" w:themeTint="A6"/>
+      </w:pBdr>
+      <w:spacing w:before="360"/>
       <w:outlineLvl w:val="0"/>
     </w:pPr>
     <w:rPr>
       <w:rFonts w:asciiTheme="majorHAnsi" w:eastAsiaTheme="majorEastAsia" w:hAnsiTheme="majorHAnsi" w:cstheme="majorBidi"/>
       <w:b/>
       <w:bCs/>
-      <w:color w:val="365F91" w:themeColor="accent1" w:themeShade="BF"/>
-      <w:sz w:val="28"/>
-      <w:szCs w:val="28"/>
+      <w:smallCaps/>
+      <w:color w:val="000000" w:themeColor="text1"/>
+      <w:sz w:val="36"/>
+      <w:szCs w:val="36"/>
     </w:rPr>
   </w:style>
   <w:style w:type="paragraph" w:styleId="Heading2">
@@ -462,20 +1210,24 @@
     <w:uiPriority w:val="9"/>
     <w:unhideWhenUsed/>
     <w:qFormat/>
-    <w:rsid w:val="00476534"/>
     <w:pPr>
       <w:keepNext/>
       <w:keepLines/>
-      <w:spacing w:before="200" w:after="0"/>
+      <w:numPr>
+        <w:ilvl w:val="1"/>
+        <w:numId w:val="12"/>
+      </w:numPr>
+      <w:spacing w:before="360" w:after="0"/>
       <w:outlineLvl w:val="1"/>
     </w:pPr>
     <w:rPr>
       <w:rFonts w:asciiTheme="majorHAnsi" w:eastAsiaTheme="majorEastAsia" w:hAnsiTheme="majorHAnsi" w:cstheme="majorBidi"/>
       <w:b/>
       <w:bCs/>
-      <w:color w:val="4F81BD" w:themeColor="accent1"/>
-      <w:sz w:val="26"/>
-      <w:szCs w:val="26"/>
+      <w:smallCaps/>
+      <w:color w:val="000000" w:themeColor="text1"/>
+      <w:sz w:val="28"/>
+      <w:szCs w:val="28"/>
     </w:rPr>
   </w:style>
   <w:style w:type="paragraph" w:styleId="Heading3">
@@ -486,10 +1238,13 @@
     <w:uiPriority w:val="9"/>
     <w:unhideWhenUsed/>
     <w:qFormat/>
-    <w:rsid w:val="00476534"/>
     <w:pPr>
       <w:keepNext/>
       <w:keepLines/>
+      <w:numPr>
+        <w:ilvl w:val="2"/>
+        <w:numId w:val="12"/>
+      </w:numPr>
       <w:spacing w:before="200" w:after="0"/>
       <w:outlineLvl w:val="2"/>
     </w:pPr>
@@ -497,7 +1252,7 @@
       <w:rFonts w:asciiTheme="majorHAnsi" w:eastAsiaTheme="majorEastAsia" w:hAnsiTheme="majorHAnsi" w:cstheme="majorBidi"/>
       <w:b/>
       <w:bCs/>
-      <w:color w:val="4F81BD" w:themeColor="accent1"/>
+      <w:color w:val="000000" w:themeColor="text1"/>
     </w:rPr>
   </w:style>
   <w:style w:type="paragraph" w:styleId="Heading4">
@@ -508,10 +1263,13 @@
     <w:uiPriority w:val="9"/>
     <w:unhideWhenUsed/>
     <w:qFormat/>
-    <w:rsid w:val="00476534"/>
     <w:pPr>
       <w:keepNext/>
       <w:keepLines/>
+      <w:numPr>
+        <w:ilvl w:val="3"/>
+        <w:numId w:val="12"/>
+      </w:numPr>
       <w:spacing w:before="200" w:after="0"/>
       <w:outlineLvl w:val="3"/>
     </w:pPr>
@@ -521,7 +1279,7 @@
       <w:bCs/>
       <w:i/>
       <w:iCs/>
-      <w:color w:val="4F81BD" w:themeColor="accent1"/>
+      <w:color w:val="000000" w:themeColor="text1"/>
     </w:rPr>
   </w:style>
   <w:style w:type="paragraph" w:styleId="Heading5">
@@ -532,16 +1290,19 @@
     <w:uiPriority w:val="9"/>
     <w:unhideWhenUsed/>
     <w:qFormat/>
-    <w:rsid w:val="00476534"/>
     <w:pPr>
       <w:keepNext/>
       <w:keepLines/>
+      <w:numPr>
+        <w:ilvl w:val="4"/>
+        <w:numId w:val="12"/>
+      </w:numPr>
       <w:spacing w:before="200" w:after="0"/>
       <w:outlineLvl w:val="4"/>
     </w:pPr>
     <w:rPr>
       <w:rFonts w:asciiTheme="majorHAnsi" w:eastAsiaTheme="majorEastAsia" w:hAnsiTheme="majorHAnsi" w:cstheme="majorBidi"/>
-      <w:color w:val="243F60" w:themeColor="accent1" w:themeShade="7F"/>
+      <w:color w:val="252525" w:themeColor="text2" w:themeShade="BF"/>
     </w:rPr>
   </w:style>
   <w:style w:type="paragraph" w:styleId="Heading6">
@@ -550,12 +1311,16 @@
     <w:next w:val="Normal"/>
     <w:link w:val="Heading6Char"/>
     <w:uiPriority w:val="9"/>
+    <w:semiHidden/>
     <w:unhideWhenUsed/>
     <w:qFormat/>
-    <w:rsid w:val="00476534"/>
     <w:pPr>
       <w:keepNext/>
       <w:keepLines/>
+      <w:numPr>
+        <w:ilvl w:val="5"/>
+        <w:numId w:val="12"/>
+      </w:numPr>
       <w:spacing w:before="200" w:after="0"/>
       <w:outlineLvl w:val="5"/>
     </w:pPr>
@@ -563,7 +1328,7 @@
       <w:rFonts w:asciiTheme="majorHAnsi" w:eastAsiaTheme="majorEastAsia" w:hAnsiTheme="majorHAnsi" w:cstheme="majorBidi"/>
       <w:i/>
       <w:iCs/>
-      <w:color w:val="243F60" w:themeColor="accent1" w:themeShade="7F"/>
+      <w:color w:val="252525" w:themeColor="text2" w:themeShade="BF"/>
     </w:rPr>
   </w:style>
   <w:style w:type="paragraph" w:styleId="Heading7">
@@ -572,12 +1337,16 @@
     <w:next w:val="Normal"/>
     <w:link w:val="Heading7Char"/>
     <w:uiPriority w:val="9"/>
+    <w:semiHidden/>
     <w:unhideWhenUsed/>
     <w:qFormat/>
-    <w:rsid w:val="00476534"/>
     <w:pPr>
       <w:keepNext/>
       <w:keepLines/>
+      <w:numPr>
+        <w:ilvl w:val="6"/>
+        <w:numId w:val="12"/>
+      </w:numPr>
       <w:spacing w:before="200" w:after="0"/>
       <w:outlineLvl w:val="6"/>
     </w:pPr>
@@ -594,18 +1363,23 @@
     <w:next w:val="Normal"/>
     <w:link w:val="Heading8Char"/>
     <w:uiPriority w:val="9"/>
+    <w:semiHidden/>
     <w:unhideWhenUsed/>
     <w:qFormat/>
-    <w:rsid w:val="00476534"/>
     <w:pPr>
       <w:keepNext/>
       <w:keepLines/>
+      <w:numPr>
+        <w:ilvl w:val="7"/>
+        <w:numId w:val="12"/>
+      </w:numPr>
       <w:spacing w:before="200" w:after="0"/>
       <w:outlineLvl w:val="7"/>
     </w:pPr>
     <w:rPr>
       <w:rFonts w:asciiTheme="majorHAnsi" w:eastAsiaTheme="majorEastAsia" w:hAnsiTheme="majorHAnsi" w:cstheme="majorBidi"/>
       <w:color w:val="404040" w:themeColor="text1" w:themeTint="BF"/>
+      <w:sz w:val="20"/>
       <w:szCs w:val="20"/>
     </w:rPr>
   </w:style>
@@ -615,22 +1389,26 @@
     <w:next w:val="Normal"/>
     <w:link w:val="Heading9Char"/>
     <w:uiPriority w:val="9"/>
+    <w:semiHidden/>
     <w:unhideWhenUsed/>
     <w:qFormat/>
-    <w:rsid w:val="00F5273E"/>
     <w:pPr>
       <w:keepNext/>
       <w:keepLines/>
-      <w:spacing w:before="40" w:after="0"/>
+      <w:numPr>
+        <w:ilvl w:val="8"/>
+        <w:numId w:val="12"/>
+      </w:numPr>
+      <w:spacing w:before="200" w:after="0"/>
       <w:outlineLvl w:val="8"/>
     </w:pPr>
     <w:rPr>
       <w:rFonts w:asciiTheme="majorHAnsi" w:eastAsiaTheme="majorEastAsia" w:hAnsiTheme="majorHAnsi" w:cstheme="majorBidi"/>
       <w:i/>
       <w:iCs/>
-      <w:color w:val="272727" w:themeColor="text1" w:themeTint="D8"/>
-      <w:sz w:val="21"/>
-      <w:szCs w:val="21"/>
+      <w:color w:val="404040" w:themeColor="text1" w:themeTint="BF"/>
+      <w:sz w:val="20"/>
+      <w:szCs w:val="20"/>
     </w:rPr>
   </w:style>
   <w:style w:type="character" w:default="1" w:styleId="DefaultParagraphFont">
@@ -660,19 +1438,76 @@
     <w:semiHidden/>
     <w:unhideWhenUsed/>
   </w:style>
+  <w:style w:type="paragraph" w:styleId="Title">
+    <w:name w:val="Title"/>
+    <w:basedOn w:val="Normal"/>
+    <w:next w:val="Normal"/>
+    <w:link w:val="TitleChar"/>
+    <w:uiPriority w:val="10"/>
+    <w:qFormat/>
+    <w:pPr>
+      <w:spacing w:after="0" w:line="240" w:lineRule="auto"/>
+      <w:contextualSpacing/>
+    </w:pPr>
+    <w:rPr>
+      <w:rFonts w:asciiTheme="majorHAnsi" w:eastAsiaTheme="majorEastAsia" w:hAnsiTheme="majorHAnsi" w:cstheme="majorBidi"/>
+      <w:color w:val="000000" w:themeColor="text1"/>
+      <w:sz w:val="56"/>
+      <w:szCs w:val="56"/>
+    </w:rPr>
+  </w:style>
+  <w:style w:type="character" w:customStyle="1" w:styleId="TitleChar">
+    <w:name w:val="Title Char"/>
+    <w:basedOn w:val="DefaultParagraphFont"/>
+    <w:link w:val="Title"/>
+    <w:uiPriority w:val="10"/>
+    <w:rPr>
+      <w:rFonts w:asciiTheme="majorHAnsi" w:eastAsiaTheme="majorEastAsia" w:hAnsiTheme="majorHAnsi" w:cstheme="majorBidi"/>
+      <w:color w:val="000000" w:themeColor="text1"/>
+      <w:sz w:val="56"/>
+      <w:szCs w:val="56"/>
+    </w:rPr>
+  </w:style>
+  <w:style w:type="paragraph" w:styleId="Subtitle">
+    <w:name w:val="Subtitle"/>
+    <w:basedOn w:val="Normal"/>
+    <w:next w:val="Normal"/>
+    <w:link w:val="SubtitleChar"/>
+    <w:uiPriority w:val="11"/>
+    <w:qFormat/>
+    <w:pPr>
+      <w:numPr>
+        <w:ilvl w:val="1"/>
+      </w:numPr>
+    </w:pPr>
+    <w:rPr>
+      <w:color w:val="5A5A5A" w:themeColor="text1" w:themeTint="A5"/>
+      <w:spacing w:val="10"/>
+    </w:rPr>
+  </w:style>
+  <w:style w:type="character" w:customStyle="1" w:styleId="SubtitleChar">
+    <w:name w:val="Subtitle Char"/>
+    <w:basedOn w:val="DefaultParagraphFont"/>
+    <w:link w:val="Subtitle"/>
+    <w:uiPriority w:val="11"/>
+    <w:rPr>
+      <w:color w:val="5A5A5A" w:themeColor="text1" w:themeTint="A5"/>
+      <w:spacing w:val="10"/>
+    </w:rPr>
+  </w:style>
   <w:style w:type="character" w:customStyle="1" w:styleId="Heading1Char">
     <w:name w:val="Heading 1 Char"/>
     <w:basedOn w:val="DefaultParagraphFont"/>
     <w:link w:val="Heading1"/>
     <w:uiPriority w:val="9"/>
-    <w:rsid w:val="007C0768"/>
     <w:rPr>
       <w:rFonts w:asciiTheme="majorHAnsi" w:eastAsiaTheme="majorEastAsia" w:hAnsiTheme="majorHAnsi" w:cstheme="majorBidi"/>
       <w:b/>
       <w:bCs/>
-      <w:color w:val="365F91" w:themeColor="accent1" w:themeShade="BF"/>
-      <w:sz w:val="28"/>
-      <w:szCs w:val="28"/>
+      <w:smallCaps/>
+      <w:color w:val="000000" w:themeColor="text1"/>
+      <w:sz w:val="36"/>
+      <w:szCs w:val="36"/>
     </w:rPr>
   </w:style>
   <w:style w:type="character" w:customStyle="1" w:styleId="Heading2Char">
@@ -680,14 +1515,14 @@
     <w:basedOn w:val="DefaultParagraphFont"/>
     <w:link w:val="Heading2"/>
     <w:uiPriority w:val="9"/>
-    <w:rsid w:val="00476534"/>
     <w:rPr>
       <w:rFonts w:asciiTheme="majorHAnsi" w:eastAsiaTheme="majorEastAsia" w:hAnsiTheme="majorHAnsi" w:cstheme="majorBidi"/>
       <w:b/>
       <w:bCs/>
-      <w:color w:val="4F81BD" w:themeColor="accent1"/>
-      <w:sz w:val="26"/>
-      <w:szCs w:val="26"/>
+      <w:smallCaps/>
+      <w:color w:val="000000" w:themeColor="text1"/>
+      <w:sz w:val="28"/>
+      <w:szCs w:val="28"/>
     </w:rPr>
   </w:style>
   <w:style w:type="character" w:customStyle="1" w:styleId="Heading3Char">
@@ -695,12 +1530,11 @@
     <w:basedOn w:val="DefaultParagraphFont"/>
     <w:link w:val="Heading3"/>
     <w:uiPriority w:val="9"/>
-    <w:rsid w:val="00476534"/>
     <w:rPr>
       <w:rFonts w:asciiTheme="majorHAnsi" w:eastAsiaTheme="majorEastAsia" w:hAnsiTheme="majorHAnsi" w:cstheme="majorBidi"/>
       <w:b/>
       <w:bCs/>
-      <w:color w:val="4F81BD" w:themeColor="accent1"/>
+      <w:color w:val="000000" w:themeColor="text1"/>
     </w:rPr>
   </w:style>
   <w:style w:type="character" w:customStyle="1" w:styleId="Heading4Char">
@@ -708,14 +1542,13 @@
     <w:basedOn w:val="DefaultParagraphFont"/>
     <w:link w:val="Heading4"/>
     <w:uiPriority w:val="9"/>
-    <w:rsid w:val="00476534"/>
     <w:rPr>
       <w:rFonts w:asciiTheme="majorHAnsi" w:eastAsiaTheme="majorEastAsia" w:hAnsiTheme="majorHAnsi" w:cstheme="majorBidi"/>
       <w:b/>
       <w:bCs/>
       <w:i/>
       <w:iCs/>
-      <w:color w:val="4F81BD" w:themeColor="accent1"/>
+      <w:color w:val="000000" w:themeColor="text1"/>
     </w:rPr>
   </w:style>
   <w:style w:type="character" w:customStyle="1" w:styleId="Heading5Char">
@@ -723,10 +1556,9 @@
     <w:basedOn w:val="DefaultParagraphFont"/>
     <w:link w:val="Heading5"/>
     <w:uiPriority w:val="9"/>
-    <w:rsid w:val="00476534"/>
     <w:rPr>
       <w:rFonts w:asciiTheme="majorHAnsi" w:eastAsiaTheme="majorEastAsia" w:hAnsiTheme="majorHAnsi" w:cstheme="majorBidi"/>
-      <w:color w:val="243F60" w:themeColor="accent1" w:themeShade="7F"/>
+      <w:color w:val="252525" w:themeColor="text2" w:themeShade="BF"/>
     </w:rPr>
   </w:style>
   <w:style w:type="character" w:customStyle="1" w:styleId="Heading6Char">
@@ -734,12 +1566,12 @@
     <w:basedOn w:val="DefaultParagraphFont"/>
     <w:link w:val="Heading6"/>
     <w:uiPriority w:val="9"/>
-    <w:rsid w:val="00476534"/>
+    <w:semiHidden/>
     <w:rPr>
       <w:rFonts w:asciiTheme="majorHAnsi" w:eastAsiaTheme="majorEastAsia" w:hAnsiTheme="majorHAnsi" w:cstheme="majorBidi"/>
       <w:i/>
       <w:iCs/>
-      <w:color w:val="243F60" w:themeColor="accent1" w:themeShade="7F"/>
+      <w:color w:val="252525" w:themeColor="text2" w:themeShade="BF"/>
     </w:rPr>
   </w:style>
   <w:style w:type="character" w:customStyle="1" w:styleId="Heading7Char">
@@ -747,7 +1579,7 @@
     <w:basedOn w:val="DefaultParagraphFont"/>
     <w:link w:val="Heading7"/>
     <w:uiPriority w:val="9"/>
-    <w:rsid w:val="00476534"/>
+    <w:semiHidden/>
     <w:rPr>
       <w:rFonts w:asciiTheme="majorHAnsi" w:eastAsiaTheme="majorEastAsia" w:hAnsiTheme="majorHAnsi" w:cstheme="majorBidi"/>
       <w:i/>
@@ -760,7 +1592,7 @@
     <w:basedOn w:val="DefaultParagraphFont"/>
     <w:link w:val="Heading8"/>
     <w:uiPriority w:val="9"/>
-    <w:rsid w:val="00476534"/>
+    <w:semiHidden/>
     <w:rPr>
       <w:rFonts w:asciiTheme="majorHAnsi" w:eastAsiaTheme="majorEastAsia" w:hAnsiTheme="majorHAnsi" w:cstheme="majorBidi"/>
       <w:color w:val="404040" w:themeColor="text1" w:themeTint="BF"/>
@@ -768,15 +1600,65 @@
       <w:szCs w:val="20"/>
     </w:rPr>
   </w:style>
+  <w:style w:type="character" w:customStyle="1" w:styleId="Heading9Char">
+    <w:name w:val="Heading 9 Char"/>
+    <w:basedOn w:val="DefaultParagraphFont"/>
+    <w:link w:val="Heading9"/>
+    <w:uiPriority w:val="9"/>
+    <w:semiHidden/>
+    <w:rPr>
+      <w:rFonts w:asciiTheme="majorHAnsi" w:eastAsiaTheme="majorEastAsia" w:hAnsiTheme="majorHAnsi" w:cstheme="majorBidi"/>
+      <w:i/>
+      <w:iCs/>
+      <w:color w:val="404040" w:themeColor="text1" w:themeTint="BF"/>
+      <w:sz w:val="20"/>
+      <w:szCs w:val="20"/>
+    </w:rPr>
+  </w:style>
+  <w:style w:type="character" w:styleId="SubtleEmphasis">
+    <w:name w:val="Subtle Emphasis"/>
+    <w:basedOn w:val="DefaultParagraphFont"/>
+    <w:uiPriority w:val="19"/>
+    <w:qFormat/>
+    <w:rPr>
+      <w:i/>
+      <w:iCs/>
+      <w:color w:val="404040" w:themeColor="text1" w:themeTint="BF"/>
+    </w:rPr>
+  </w:style>
+  <w:style w:type="character" w:styleId="Emphasis">
+    <w:name w:val="Emphasis"/>
+    <w:basedOn w:val="DefaultParagraphFont"/>
+    <w:uiPriority w:val="20"/>
+    <w:qFormat/>
+    <w:rPr>
+      <w:i/>
+      <w:iCs/>
+      <w:color w:val="auto"/>
+    </w:rPr>
+  </w:style>
+  <w:style w:type="character" w:styleId="IntenseEmphasis">
+    <w:name w:val="Intense Emphasis"/>
+    <w:basedOn w:val="DefaultParagraphFont"/>
+    <w:uiPriority w:val="21"/>
+    <w:qFormat/>
+    <w:rPr>
+      <w:b/>
+      <w:bCs/>
+      <w:i/>
+      <w:iCs/>
+      <w:caps/>
+    </w:rPr>
+  </w:style>
   <w:style w:type="character" w:styleId="Strong">
     <w:name w:val="Strong"/>
     <w:basedOn w:val="DefaultParagraphFont"/>
     <w:uiPriority w:val="22"/>
     <w:qFormat/>
-    <w:rsid w:val="00476534"/>
     <w:rPr>
       <w:b/>
       <w:bCs/>
+      <w:color w:val="000000" w:themeColor="text1"/>
     </w:rPr>
   </w:style>
   <w:style w:type="paragraph" w:styleId="Quote">
@@ -786,7 +1668,10 @@
     <w:link w:val="QuoteChar"/>
     <w:uiPriority w:val="29"/>
     <w:qFormat/>
-    <w:rsid w:val="00476534"/>
+    <w:pPr>
+      <w:spacing w:before="160"/>
+      <w:ind w:left="720" w:right="720"/>
+    </w:pPr>
     <w:rPr>
       <w:i/>
       <w:iCs/>
@@ -798,137 +1683,10 @@
     <w:basedOn w:val="DefaultParagraphFont"/>
     <w:link w:val="Quote"/>
     <w:uiPriority w:val="29"/>
-    <w:rsid w:val="00476534"/>
     <w:rPr>
       <w:i/>
       <w:iCs/>
       <w:color w:val="000000" w:themeColor="text1"/>
-    </w:rPr>
-  </w:style>
-  <w:style w:type="character" w:styleId="Emphasis">
-    <w:name w:val="Emphasis"/>
-    <w:basedOn w:val="DefaultParagraphFont"/>
-    <w:uiPriority w:val="20"/>
-    <w:qFormat/>
-    <w:rsid w:val="00476534"/>
-    <w:rPr>
-      <w:i/>
-      <w:iCs/>
-    </w:rPr>
-  </w:style>
-  <w:style w:type="paragraph" w:styleId="NoSpacing">
-    <w:name w:val="No Spacing"/>
-    <w:uiPriority w:val="1"/>
-    <w:qFormat/>
-    <w:rsid w:val="00476534"/>
-    <w:pPr>
-      <w:spacing w:after="0" w:line="240" w:lineRule="auto"/>
-    </w:pPr>
-  </w:style>
-  <w:style w:type="paragraph" w:styleId="Title">
-    <w:name w:val="Title"/>
-    <w:basedOn w:val="Normal"/>
-    <w:next w:val="Normal"/>
-    <w:link w:val="TitleChar"/>
-    <w:uiPriority w:val="10"/>
-    <w:qFormat/>
-    <w:rsid w:val="00F5273E"/>
-    <w:pPr>
-      <w:spacing w:after="0" w:line="240" w:lineRule="auto"/>
-      <w:contextualSpacing/>
-    </w:pPr>
-    <w:rPr>
-      <w:rFonts w:asciiTheme="majorHAnsi" w:eastAsiaTheme="majorEastAsia" w:hAnsiTheme="majorHAnsi" w:cstheme="majorBidi"/>
-      <w:spacing w:val="-10"/>
-      <w:kern w:val="28"/>
-      <w:sz w:val="56"/>
-      <w:szCs w:val="56"/>
-    </w:rPr>
-  </w:style>
-  <w:style w:type="character" w:customStyle="1" w:styleId="TitleChar">
-    <w:name w:val="Title Char"/>
-    <w:basedOn w:val="DefaultParagraphFont"/>
-    <w:link w:val="Title"/>
-    <w:uiPriority w:val="10"/>
-    <w:rsid w:val="00F5273E"/>
-    <w:rPr>
-      <w:rFonts w:asciiTheme="majorHAnsi" w:eastAsiaTheme="majorEastAsia" w:hAnsiTheme="majorHAnsi" w:cstheme="majorBidi"/>
-      <w:spacing w:val="-10"/>
-      <w:kern w:val="28"/>
-      <w:sz w:val="56"/>
-      <w:szCs w:val="56"/>
-    </w:rPr>
-  </w:style>
-  <w:style w:type="paragraph" w:styleId="Subtitle">
-    <w:name w:val="Subtitle"/>
-    <w:basedOn w:val="Normal"/>
-    <w:next w:val="Normal"/>
-    <w:link w:val="SubtitleChar"/>
-    <w:uiPriority w:val="11"/>
-    <w:qFormat/>
-    <w:rsid w:val="00F5273E"/>
-    <w:pPr>
-      <w:numPr>
-        <w:ilvl w:val="1"/>
-      </w:numPr>
-      <w:spacing w:after="160"/>
-    </w:pPr>
-    <w:rPr>
-      <w:rFonts w:eastAsiaTheme="minorEastAsia"/>
-      <w:color w:val="5A5A5A" w:themeColor="text1" w:themeTint="A5"/>
-      <w:spacing w:val="15"/>
-      <w:sz w:val="22"/>
-    </w:rPr>
-  </w:style>
-  <w:style w:type="character" w:customStyle="1" w:styleId="SubtitleChar">
-    <w:name w:val="Subtitle Char"/>
-    <w:basedOn w:val="DefaultParagraphFont"/>
-    <w:link w:val="Subtitle"/>
-    <w:uiPriority w:val="11"/>
-    <w:rsid w:val="00F5273E"/>
-    <w:rPr>
-      <w:rFonts w:eastAsiaTheme="minorEastAsia"/>
-      <w:color w:val="5A5A5A" w:themeColor="text1" w:themeTint="A5"/>
-      <w:spacing w:val="15"/>
-    </w:rPr>
-  </w:style>
-  <w:style w:type="character" w:styleId="SubtleEmphasis">
-    <w:name w:val="Subtle Emphasis"/>
-    <w:basedOn w:val="DefaultParagraphFont"/>
-    <w:uiPriority w:val="19"/>
-    <w:qFormat/>
-    <w:rsid w:val="00F5273E"/>
-    <w:rPr>
-      <w:i/>
-      <w:iCs/>
-      <w:color w:val="404040" w:themeColor="text1" w:themeTint="BF"/>
-    </w:rPr>
-  </w:style>
-  <w:style w:type="character" w:customStyle="1" w:styleId="Heading9Char">
-    <w:name w:val="Heading 9 Char"/>
-    <w:basedOn w:val="DefaultParagraphFont"/>
-    <w:link w:val="Heading9"/>
-    <w:uiPriority w:val="9"/>
-    <w:rsid w:val="00F5273E"/>
-    <w:rPr>
-      <w:rFonts w:asciiTheme="majorHAnsi" w:eastAsiaTheme="majorEastAsia" w:hAnsiTheme="majorHAnsi" w:cstheme="majorBidi"/>
-      <w:i/>
-      <w:iCs/>
-      <w:color w:val="272727" w:themeColor="text1" w:themeTint="D8"/>
-      <w:sz w:val="21"/>
-      <w:szCs w:val="21"/>
-    </w:rPr>
-  </w:style>
-  <w:style w:type="character" w:styleId="IntenseEmphasis">
-    <w:name w:val="Intense Emphasis"/>
-    <w:basedOn w:val="DefaultParagraphFont"/>
-    <w:uiPriority w:val="21"/>
-    <w:qFormat/>
-    <w:rsid w:val="00F5273E"/>
-    <w:rPr>
-      <w:i/>
-      <w:iCs/>
-      <w:color w:val="4F81BD" w:themeColor="accent1"/>
     </w:rPr>
   </w:style>
   <w:style w:type="paragraph" w:styleId="IntenseQuote">
@@ -938,20 +1696,18 @@
     <w:link w:val="IntenseQuoteChar"/>
     <w:uiPriority w:val="30"/>
     <w:qFormat/>
-    <w:rsid w:val="00F5273E"/>
     <w:pPr>
       <w:pBdr>
-        <w:top w:val="single" w:sz="4" w:space="10" w:color="4F81BD" w:themeColor="accent1"/>
-        <w:bottom w:val="single" w:sz="4" w:space="10" w:color="4F81BD" w:themeColor="accent1"/>
+        <w:top w:val="single" w:sz="24" w:space="1" w:color="F2F2F2" w:themeColor="background1" w:themeShade="F2"/>
+        <w:bottom w:val="single" w:sz="24" w:space="1" w:color="F2F2F2" w:themeColor="background1" w:themeShade="F2"/>
       </w:pBdr>
-      <w:spacing w:before="360" w:after="360"/>
-      <w:ind w:left="864" w:right="864"/>
+      <w:shd w:val="clear" w:color="auto" w:fill="F2F2F2" w:themeFill="background1" w:themeFillShade="F2"/>
+      <w:spacing w:before="240" w:after="240"/>
+      <w:ind w:left="936" w:right="936"/>
       <w:jc w:val="center"/>
     </w:pPr>
     <w:rPr>
-      <w:i/>
-      <w:iCs/>
-      <w:color w:val="4F81BD" w:themeColor="accent1"/>
+      <w:color w:val="000000" w:themeColor="text1"/>
     </w:rPr>
   </w:style>
   <w:style w:type="character" w:customStyle="1" w:styleId="IntenseQuoteChar">
@@ -959,12 +1715,9 @@
     <w:basedOn w:val="DefaultParagraphFont"/>
     <w:link w:val="IntenseQuote"/>
     <w:uiPriority w:val="30"/>
-    <w:rsid w:val="00F5273E"/>
-    <w:rPr>
-      <w:i/>
-      <w:iCs/>
-      <w:color w:val="4F81BD" w:themeColor="accent1"/>
-      <w:sz w:val="20"/>
+    <w:rPr>
+      <w:color w:val="000000" w:themeColor="text1"/>
+      <w:shd w:val="clear" w:color="auto" w:fill="F2F2F2" w:themeFill="background1" w:themeFillShade="F2"/>
     </w:rPr>
   </w:style>
   <w:style w:type="character" w:styleId="SubtleReference">
@@ -972,10 +1725,10 @@
     <w:basedOn w:val="DefaultParagraphFont"/>
     <w:uiPriority w:val="31"/>
     <w:qFormat/>
-    <w:rsid w:val="00F5273E"/>
     <w:rPr>
       <w:smallCaps/>
-      <w:color w:val="5A5A5A" w:themeColor="text1" w:themeTint="A5"/>
+      <w:color w:val="404040" w:themeColor="text1" w:themeTint="BF"/>
+      <w:u w:val="single" w:color="7F7F7F" w:themeColor="text1" w:themeTint="80"/>
     </w:rPr>
   </w:style>
   <w:style w:type="character" w:styleId="IntenseReference">
@@ -983,13 +1736,11 @@
     <w:basedOn w:val="DefaultParagraphFont"/>
     <w:uiPriority w:val="32"/>
     <w:qFormat/>
-    <w:rsid w:val="00F5273E"/>
     <w:rPr>
       <w:b/>
       <w:bCs/>
       <w:smallCaps/>
-      <w:color w:val="4F81BD" w:themeColor="accent1"/>
-      <w:spacing w:val="5"/>
+      <w:u w:val="single"/>
     </w:rPr>
   </w:style>
   <w:style w:type="character" w:styleId="BookTitle">
@@ -997,25 +1748,221 @@
     <w:basedOn w:val="DefaultParagraphFont"/>
     <w:uiPriority w:val="33"/>
     <w:qFormat/>
-    <w:rsid w:val="00F5273E"/>
-    <w:rPr>
-      <w:b/>
-      <w:bCs/>
+    <w:rPr>
+      <w:b w:val="0"/>
+      <w:bCs w:val="0"/>
+      <w:smallCaps/>
+      <w:spacing w:val="5"/>
+    </w:rPr>
+  </w:style>
+  <w:style w:type="paragraph" w:styleId="Caption">
+    <w:name w:val="caption"/>
+    <w:basedOn w:val="Normal"/>
+    <w:next w:val="Normal"/>
+    <w:uiPriority w:val="35"/>
+    <w:semiHidden/>
+    <w:unhideWhenUsed/>
+    <w:qFormat/>
+    <w:pPr>
+      <w:spacing w:after="200" w:line="240" w:lineRule="auto"/>
+    </w:pPr>
+    <w:rPr>
       <w:i/>
       <w:iCs/>
-      <w:spacing w:val="5"/>
-    </w:rPr>
+      <w:color w:val="323232" w:themeColor="text2"/>
+      <w:sz w:val="18"/>
+      <w:szCs w:val="18"/>
+    </w:rPr>
+  </w:style>
+  <w:style w:type="paragraph" w:styleId="TOCHeading">
+    <w:name w:val="TOC Heading"/>
+    <w:basedOn w:val="Heading1"/>
+    <w:next w:val="Normal"/>
+    <w:uiPriority w:val="39"/>
+    <w:semiHidden/>
+    <w:unhideWhenUsed/>
+    <w:qFormat/>
+    <w:pPr>
+      <w:outlineLvl w:val="9"/>
+    </w:pPr>
+  </w:style>
+  <w:style w:type="paragraph" w:styleId="NoSpacing">
+    <w:name w:val="No Spacing"/>
+    <w:uiPriority w:val="1"/>
+    <w:qFormat/>
+    <w:pPr>
+      <w:spacing w:after="0" w:line="240" w:lineRule="auto"/>
+    </w:pPr>
   </w:style>
   <w:style w:type="paragraph" w:styleId="ListParagraph">
     <w:name w:val="List Paragraph"/>
     <w:basedOn w:val="Normal"/>
     <w:uiPriority w:val="34"/>
     <w:qFormat/>
-    <w:rsid w:val="00F5273E"/>
     <w:pPr>
       <w:ind w:left="720"/>
       <w:contextualSpacing/>
     </w:pPr>
+  </w:style>
+  <w:style w:type="paragraph" w:customStyle="1" w:styleId="rPlotLegend">
+    <w:name w:val="rPlotLegend"/>
+    <w:qFormat/>
+    <w:rsid w:val="00122131"/>
+    <w:pPr>
+      <w:numPr>
+        <w:numId w:val="13"/>
+      </w:numPr>
+      <w:jc w:val="center"/>
+    </w:pPr>
+    <w:rPr>
+      <w:b/>
+      <w:smallCaps/>
+      <w:color w:val="404040" w:themeColor="text1" w:themeTint="BF"/>
+      <w:lang w:val="fr-FR"/>
+    </w:rPr>
+  </w:style>
+  <w:style w:type="paragraph" w:styleId="Header">
+    <w:name w:val="header"/>
+    <w:basedOn w:val="Normal"/>
+    <w:link w:val="HeaderChar"/>
+    <w:uiPriority w:val="99"/>
+    <w:unhideWhenUsed/>
+    <w:rsid w:val="00450C03"/>
+    <w:pPr>
+      <w:tabs>
+        <w:tab w:val="center" w:pos="4536"/>
+        <w:tab w:val="right" w:pos="9072"/>
+      </w:tabs>
+      <w:spacing w:after="0" w:line="240" w:lineRule="auto"/>
+    </w:pPr>
+  </w:style>
+  <w:style w:type="character" w:customStyle="1" w:styleId="HeaderChar">
+    <w:name w:val="Header Char"/>
+    <w:basedOn w:val="DefaultParagraphFont"/>
+    <w:link w:val="Header"/>
+    <w:uiPriority w:val="99"/>
+    <w:rsid w:val="00450C03"/>
+  </w:style>
+  <w:style w:type="paragraph" w:styleId="Footer">
+    <w:name w:val="footer"/>
+    <w:basedOn w:val="Normal"/>
+    <w:link w:val="FooterChar"/>
+    <w:uiPriority w:val="99"/>
+    <w:unhideWhenUsed/>
+    <w:rsid w:val="00450C03"/>
+    <w:pPr>
+      <w:tabs>
+        <w:tab w:val="center" w:pos="4536"/>
+        <w:tab w:val="right" w:pos="9072"/>
+      </w:tabs>
+      <w:spacing w:after="0" w:line="240" w:lineRule="auto"/>
+    </w:pPr>
+  </w:style>
+  <w:style w:type="character" w:customStyle="1" w:styleId="FooterChar">
+    <w:name w:val="Footer Char"/>
+    <w:basedOn w:val="DefaultParagraphFont"/>
+    <w:link w:val="Footer"/>
+    <w:uiPriority w:val="99"/>
+    <w:rsid w:val="00450C03"/>
+  </w:style>
+  <w:style w:type="paragraph" w:customStyle="1" w:styleId="Titre1">
+    <w:name w:val="Titre1"/>
+    <w:basedOn w:val="Title"/>
+    <w:next w:val="Normal"/>
+    <w:qFormat/>
+    <w:rsid w:val="00F36F56"/>
+  </w:style>
+  <w:style w:type="paragraph" w:customStyle="1" w:styleId="BulletList">
+    <w:name w:val="BulletList"/>
+    <w:basedOn w:val="Normal"/>
+    <w:qFormat/>
+    <w:rsid w:val="00ED7FD9"/>
+    <w:pPr>
+      <w:numPr>
+        <w:numId w:val="14"/>
+      </w:numPr>
+    </w:pPr>
+  </w:style>
+  <w:style w:type="paragraph" w:customStyle="1" w:styleId="Titre2">
+    <w:name w:val="Titre2"/>
+    <w:basedOn w:val="Title"/>
+    <w:next w:val="Normal"/>
+    <w:qFormat/>
+    <w:rsid w:val="00C43377"/>
+    <w:pPr>
+      <w:ind w:left="720" w:hanging="360"/>
+    </w:pPr>
+  </w:style>
+  <w:style w:type="paragraph" w:customStyle="1" w:styleId="TitleDoc">
+    <w:name w:val="TitleDoc"/>
+    <w:basedOn w:val="Normal"/>
+    <w:next w:val="Normal"/>
+    <w:qFormat/>
+    <w:rsid w:val="001D5469"/>
+    <w:pPr>
+      <w:pBdr>
+        <w:bottom w:val="single" w:sz="8" w:space="1" w:color="auto"/>
+      </w:pBdr>
+      <w:jc w:val="center"/>
+    </w:pPr>
+    <w:rPr>
+      <w:b/>
+      <w:sz w:val="48"/>
+    </w:rPr>
+  </w:style>
+  <w:style w:type="paragraph" w:customStyle="1" w:styleId="rRawOutput">
+    <w:name w:val="rRawOutput"/>
+    <w:basedOn w:val="Normal"/>
+    <w:qFormat/>
+    <w:rsid w:val="00511332"/>
+    <w:pPr>
+      <w:spacing w:after="0" w:line="240" w:lineRule="auto"/>
+      <w:jc w:val="left"/>
+    </w:pPr>
+    <w:rPr>
+      <w:rFonts w:ascii="Courier New" w:hAnsi="Courier New"/>
+      <w:sz w:val="20"/>
+    </w:rPr>
+  </w:style>
+  <w:style w:type="paragraph" w:customStyle="1" w:styleId="rTableLegend">
+    <w:name w:val="rTableLegend"/>
+    <w:qFormat/>
+    <w:rsid w:val="00122131"/>
+    <w:pPr>
+      <w:numPr>
+        <w:numId w:val="15"/>
+      </w:numPr>
+    </w:pPr>
+    <w:rPr>
+      <w:b/>
+      <w:smallCaps/>
+      <w:color w:val="404040" w:themeColor="text1" w:themeTint="BF"/>
+      <w:lang w:val="fr-FR"/>
+    </w:rPr>
+  </w:style>
+  <w:style w:type="paragraph" w:customStyle="1" w:styleId="DocDefaults">
+    <w:name w:val="DocDefaults"/>
+  </w:style>
+  <w:style w:type="paragraph" w:customStyle="1" w:styleId="SubtitleCentered">
+    <w:name w:val="Subtitle Centered"/>
+    <w:basedOn w:val="Subtitle"/>
+    <w:qFormat/>
+    <w:rsid w:val="004C2AD6"/>
+    <w:pPr>
+      <w:spacing w:after="0"/>
+      <w:jc w:val="center"/>
+    </w:pPr>
+  </w:style>
+  <w:style w:type="paragraph" w:customStyle="1" w:styleId="SectionTitle">
+    <w:name w:val="Section Title"/>
+    <w:basedOn w:val="Normal"/>
+    <w:qFormat/>
+    <w:rsid w:val="001C3E68"/>
+    <w:rPr>
+      <w:b/>
+      <w:smallCaps/>
+      <w:u w:val="single"/>
+    </w:rPr>
   </w:style>
 </w:styles>
 </file>
@@ -1023,7 +1970,7 @@
 <file path=word/theme/theme1.xml><?xml version="1.0" encoding="utf-8"?>
 <a:theme xmlns:a="http://schemas.openxmlformats.org/drawingml/2006/main" name="Office Theme">
   <a:themeElements>
-    <a:clrScheme name="Office">
+    <a:clrScheme name="Aspect">
       <a:dk1>
         <a:sysClr val="windowText" lastClr="000000"/>
       </a:dk1>
@@ -1031,39 +1978,39 @@
         <a:sysClr val="window" lastClr="FFFFFF"/>
       </a:lt1>
       <a:dk2>
-        <a:srgbClr val="1F497D"/>
+        <a:srgbClr val="323232"/>
       </a:dk2>
       <a:lt2>
-        <a:srgbClr val="EEECE1"/>
+        <a:srgbClr val="E3DED1"/>
       </a:lt2>
       <a:accent1>
-        <a:srgbClr val="4F81BD"/>
+        <a:srgbClr val="F07F09"/>
       </a:accent1>
       <a:accent2>
-        <a:srgbClr val="C0504D"/>
+        <a:srgbClr val="9F2936"/>
       </a:accent2>
       <a:accent3>
-        <a:srgbClr val="9BBB59"/>
+        <a:srgbClr val="1B587C"/>
       </a:accent3>
       <a:accent4>
-        <a:srgbClr val="8064A2"/>
+        <a:srgbClr val="4E8542"/>
       </a:accent4>
       <a:accent5>
-        <a:srgbClr val="4BACC6"/>
+        <a:srgbClr val="604878"/>
       </a:accent5>
       <a:accent6>
-        <a:srgbClr val="F79646"/>
+        <a:srgbClr val="C19859"/>
       </a:accent6>
       <a:hlink>
-        <a:srgbClr val="0000FF"/>
+        <a:srgbClr val="6B9F25"/>
       </a:hlink>
       <a:folHlink>
-        <a:srgbClr val="800080"/>
+        <a:srgbClr val="B26B02"/>
       </a:folHlink>
     </a:clrScheme>
     <a:fontScheme name="Office">
       <a:majorFont>
-        <a:latin typeface="Cambria"/>
+        <a:latin typeface="Calibri Light" panose="020F0302020204030204"/>
         <a:ea typeface=""/>
         <a:cs typeface=""/>
         <a:font script="Jpan" typeface="ＭＳ ゴシック"/>
@@ -1098,7 +2045,7 @@
         <a:font script="Geor" typeface="Sylfaen"/>
       </a:majorFont>
       <a:minorFont>
-        <a:latin typeface="Calibri"/>
+        <a:latin typeface="Calibri" panose="020F0502020204030204"/>
         <a:ea typeface=""/>
         <a:cs typeface=""/>
         <a:font script="Jpan" typeface="ＭＳ 明朝"/>
@@ -1142,165 +2089,141 @@
           <a:gsLst>
             <a:gs pos="0">
               <a:schemeClr val="phClr">
-                <a:tint val="50000"/>
-                <a:satMod val="300000"/>
+                <a:lumMod val="110000"/>
+                <a:satMod val="105000"/>
+                <a:tint val="67000"/>
               </a:schemeClr>
             </a:gs>
-            <a:gs pos="35000">
+            <a:gs pos="50000">
               <a:schemeClr val="phClr">
-                <a:tint val="37000"/>
-                <a:satMod val="300000"/>
+                <a:lumMod val="105000"/>
+                <a:satMod val="103000"/>
+                <a:tint val="73000"/>
               </a:schemeClr>
             </a:gs>
             <a:gs pos="100000">
               <a:schemeClr val="phClr">
-                <a:tint val="15000"/>
-                <a:satMod val="350000"/>
+                <a:lumMod val="105000"/>
+                <a:satMod val="109000"/>
+                <a:tint val="81000"/>
               </a:schemeClr>
             </a:gs>
           </a:gsLst>
-          <a:lin ang="16200000" scaled="1"/>
+          <a:lin ang="5400000" scaled="0"/>
         </a:gradFill>
         <a:gradFill rotWithShape="1">
           <a:gsLst>
             <a:gs pos="0">
               <a:schemeClr val="phClr">
-                <a:shade val="51000"/>
-                <a:satMod val="130000"/>
+                <a:satMod val="103000"/>
+                <a:lumMod val="102000"/>
+                <a:tint val="94000"/>
               </a:schemeClr>
             </a:gs>
-            <a:gs pos="80000">
+            <a:gs pos="50000">
               <a:schemeClr val="phClr">
-                <a:shade val="93000"/>
-                <a:satMod val="130000"/>
+                <a:satMod val="110000"/>
+                <a:lumMod val="100000"/>
+                <a:shade val="100000"/>
               </a:schemeClr>
             </a:gs>
             <a:gs pos="100000">
               <a:schemeClr val="phClr">
-                <a:shade val="94000"/>
-                <a:satMod val="135000"/>
+                <a:lumMod val="99000"/>
+                <a:satMod val="120000"/>
+                <a:shade val="78000"/>
               </a:schemeClr>
             </a:gs>
           </a:gsLst>
-          <a:lin ang="16200000" scaled="0"/>
+          <a:lin ang="5400000" scaled="0"/>
         </a:gradFill>
       </a:fillStyleLst>
       <a:lnStyleLst>
-        <a:ln w="9525" cap="flat" cmpd="sng" algn="ctr">
-          <a:solidFill>
-            <a:schemeClr val="phClr">
-              <a:shade val="95000"/>
-              <a:satMod val="105000"/>
-            </a:schemeClr>
-          </a:solidFill>
-          <a:prstDash val="solid"/>
-        </a:ln>
-        <a:ln w="25400" cap="flat" cmpd="sng" algn="ctr">
+        <a:ln w="6350" cap="flat" cmpd="sng" algn="ctr">
           <a:solidFill>
             <a:schemeClr val="phClr"/>
           </a:solidFill>
           <a:prstDash val="solid"/>
+          <a:miter lim="800000"/>
         </a:ln>
-        <a:ln w="38100" cap="flat" cmpd="sng" algn="ctr">
+        <a:ln w="12700" cap="flat" cmpd="sng" algn="ctr">
           <a:solidFill>
             <a:schemeClr val="phClr"/>
           </a:solidFill>
           <a:prstDash val="solid"/>
+          <a:miter lim="800000"/>
+        </a:ln>
+        <a:ln w="19050" cap="flat" cmpd="sng" algn="ctr">
+          <a:solidFill>
+            <a:schemeClr val="phClr"/>
+          </a:solidFill>
+          <a:prstDash val="solid"/>
+          <a:miter lim="800000"/>
         </a:ln>
       </a:lnStyleLst>
       <a:effectStyleLst>
         <a:effectStyle>
+          <a:effectLst/>
+        </a:effectStyle>
+        <a:effectStyle>
+          <a:effectLst/>
+        </a:effectStyle>
+        <a:effectStyle>
           <a:effectLst>
-            <a:outerShdw blurRad="40000" dist="20000" dir="5400000" rotWithShape="0">
+            <a:outerShdw blurRad="57150" dist="19050" dir="5400000" algn="ctr" rotWithShape="0">
               <a:srgbClr val="000000">
-                <a:alpha val="38000"/>
+                <a:alpha val="63000"/>
               </a:srgbClr>
             </a:outerShdw>
           </a:effectLst>
-        </a:effectStyle>
-        <a:effectStyle>
-          <a:effectLst>
-            <a:outerShdw blurRad="40000" dist="23000" dir="5400000" rotWithShape="0">
-              <a:srgbClr val="000000">
-                <a:alpha val="35000"/>
-              </a:srgbClr>
-            </a:outerShdw>
-          </a:effectLst>
-        </a:effectStyle>
-        <a:effectStyle>
-          <a:effectLst>
-            <a:outerShdw blurRad="40000" dist="23000" dir="5400000" rotWithShape="0">
-              <a:srgbClr val="000000">
-                <a:alpha val="35000"/>
-              </a:srgbClr>
-            </a:outerShdw>
-          </a:effectLst>
-          <a:scene3d>
-            <a:camera prst="orthographicFront">
-              <a:rot lat="0" lon="0" rev="0"/>
-            </a:camera>
-            <a:lightRig rig="threePt" dir="t">
-              <a:rot lat="0" lon="0" rev="1200000"/>
-            </a:lightRig>
-          </a:scene3d>
-          <a:sp3d>
-            <a:bevelT w="63500" h="25400"/>
-          </a:sp3d>
         </a:effectStyle>
       </a:effectStyleLst>
       <a:bgFillStyleLst>
         <a:solidFill>
           <a:schemeClr val="phClr"/>
         </a:solidFill>
+        <a:solidFill>
+          <a:schemeClr val="phClr">
+            <a:tint val="95000"/>
+            <a:satMod val="170000"/>
+          </a:schemeClr>
+        </a:solidFill>
         <a:gradFill rotWithShape="1">
           <a:gsLst>
             <a:gs pos="0">
               <a:schemeClr val="phClr">
-                <a:tint val="40000"/>
-                <a:satMod val="350000"/>
+                <a:tint val="93000"/>
+                <a:satMod val="150000"/>
+                <a:shade val="98000"/>
+                <a:lumMod val="102000"/>
               </a:schemeClr>
             </a:gs>
-            <a:gs pos="40000">
+            <a:gs pos="50000">
               <a:schemeClr val="phClr">
-                <a:tint val="45000"/>
-                <a:shade val="99000"/>
-                <a:satMod val="350000"/>
+                <a:tint val="98000"/>
+                <a:satMod val="130000"/>
+                <a:shade val="90000"/>
+                <a:lumMod val="103000"/>
               </a:schemeClr>
             </a:gs>
             <a:gs pos="100000">
               <a:schemeClr val="phClr">
-                <a:shade val="20000"/>
-                <a:satMod val="255000"/>
+                <a:shade val="63000"/>
+                <a:satMod val="120000"/>
               </a:schemeClr>
             </a:gs>
           </a:gsLst>
-          <a:path path="circle">
-            <a:fillToRect l="50000" t="-80000" r="50000" b="180000"/>
-          </a:path>
-        </a:gradFill>
-        <a:gradFill rotWithShape="1">
-          <a:gsLst>
-            <a:gs pos="0">
-              <a:schemeClr val="phClr">
-                <a:tint val="80000"/>
-                <a:satMod val="300000"/>
-              </a:schemeClr>
-            </a:gs>
-            <a:gs pos="100000">
-              <a:schemeClr val="phClr">
-                <a:shade val="30000"/>
-                <a:satMod val="200000"/>
-              </a:schemeClr>
-            </a:gs>
-          </a:gsLst>
-          <a:path path="circle">
-            <a:fillToRect l="50000" t="50000" r="50000" b="50000"/>
-          </a:path>
+          <a:lin ang="5400000" scaled="0"/>
         </a:gradFill>
       </a:bgFillStyleLst>
     </a:fmtScheme>
   </a:themeElements>
   <a:objectDefaults/>
   <a:extraClrSchemeLst/>
+  <a:extLst>
+    <a:ext uri="{05A4C25C-085E-4340-85A3-A5531E510DB2}">
+      <thm15:themeFamily xmlns:thm15="http://schemas.microsoft.com/office/thememl/2012/main" name="Office Theme" id="{62F939B6-93AF-4DB8-9C6B-D6C7DFDC589F}" vid="{4A3C46E8-61CC-4603-A589-7422A47A8E4A}"/>
+    </a:ext>
+  </a:extLst>
 </a:theme>
 </file>
</xml_diff>